<commit_message>
documentation : utilisateur, installation et carnet labo
</commit_message>
<xml_diff>
--- a/doc/doc-utilisateur.docx
+++ b/doc/doc-utilisateur.docx
@@ -16,7 +16,10 @@
         <w:pStyle w:val="Sous-titre"/>
       </w:pPr>
       <w:r>
-        <w:t>Carte des stages – interface de séparation des superpositions</w:t>
+        <w:t xml:space="preserve">Carte des stages – </w:t>
+      </w:r>
+      <w:r>
+        <w:t>Gestion des stages au même endroit</w:t>
       </w:r>
     </w:p>
     <w:p>
@@ -51,11 +54,7 @@
       </w:r>
       <w:proofErr w:type="spellEnd"/>
       <w:r>
-        <w:t xml:space="preserve"> </w:t>
-      </w:r>
-      <w:bookmarkStart w:id="0" w:name="_GoBack"/>
-      <w:r>
-        <w:t>muni de PostGIS</w:t>
+        <w:t xml:space="preserve"> muni de PostGIS</w:t>
       </w:r>
     </w:p>
     <w:p>
@@ -73,11 +72,11 @@
       <w:r>
         <w:t xml:space="preserve"> muni de l'</w:t>
       </w:r>
-      <w:proofErr w:type="spellStart"/>
-      <w:r>
-        <w:t>extention</w:t>
-      </w:r>
-      <w:proofErr w:type="spellEnd"/>
+      <w:r>
+        <w:t>extension</w:t>
+      </w:r>
+      <w:bookmarkStart w:id="0" w:name="_GoBack"/>
+      <w:bookmarkEnd w:id="0"/>
       <w:r>
         <w:t xml:space="preserve"> </w:t>
       </w:r>
@@ -97,22 +96,24 @@
         <w:jc w:val="both"/>
       </w:pPr>
       <w:r>
-        <w:t xml:space="preserve"> Dans la base de données, une </w:t>
-      </w:r>
-      <w:bookmarkEnd w:id="0"/>
-      <w:r>
-        <w:t xml:space="preserve">table </w:t>
+        <w:t xml:space="preserve"> Dans</w:t>
+      </w:r>
+      <w:r>
+        <w:t xml:space="preserve"> la base de données, une table stages</w:t>
+      </w:r>
+      <w:r>
+        <w:t xml:space="preserve"> correspondant aux stages</w:t>
+      </w:r>
+      <w:r>
+        <w:t xml:space="preserve"> et </w:t>
       </w:r>
       <w:proofErr w:type="spellStart"/>
       <w:r>
-        <w:t>internshi</w:t>
-      </w:r>
-      <w:r>
-        <w:t>ps</w:t>
+        <w:t>internships_places</w:t>
       </w:r>
       <w:proofErr w:type="spellEnd"/>
       <w:r>
-        <w:t xml:space="preserve"> correspondant aux stages</w:t>
+        <w:t xml:space="preserve"> correspondant aux lieux</w:t>
       </w:r>
     </w:p>
     <w:p>
@@ -149,10 +150,7 @@
         <w:jc w:val="both"/>
       </w:pPr>
       <w:r>
-        <w:t>Par défaut, la carte s'initialise autour de l'ENSG, et charge les 2 stages les plus proches ainsi que jusqu'aux 28 suivants dans un rayon de 28km. Les marqueurs bleu et rouge correspondant au même stage portent le même numéro</w:t>
-      </w:r>
-      <w:r>
-        <w:t>.</w:t>
+        <w:t>Renseigner tous les champs présents sur la page, puis placer le marqueur de la carte sur votre lieu de stage</w:t>
       </w:r>
     </w:p>
     <w:p>
@@ -165,50 +163,21 @@
         <w:jc w:val="both"/>
       </w:pPr>
       <w:r>
-        <w:t>On peut modifier la position du centre de la carte et effectuer un nouveau chargement des stages (bouton "Rechercher stages" situé dan</w:t>
-      </w:r>
-      <w:r>
-        <w:t>s le panneau en haut à droite)</w:t>
+        <w:t>À la confirmation, si des lieux de stages proches de votre marqueur sont connus, il vous sera demandé soit de choisir le lieu proposé qui correspond à votre stage, soit de confirmer que votre stage se trouve bien dans un nouveau lieu.</w:t>
       </w:r>
     </w:p>
     <w:p>
       <w:pPr>
-        <w:pStyle w:val="Paragraphedeliste"/>
-        <w:numPr>
-          <w:ilvl w:val="0"/>
-          <w:numId w:val="2"/>
-        </w:numPr>
+        <w:ind w:left="360"/>
         <w:jc w:val="both"/>
       </w:pPr>
-      <w:r>
-        <w:t>Les marqueurs rouges sont fixes, ils correspondent à la géométrie d'origine des stages. On peut déplacer les marqueurs bleu</w:t>
-      </w:r>
-      <w:r>
-        <w:t>s pour corriger leur position.</w:t>
-      </w:r>
     </w:p>
     <w:p>
       <w:pPr>
-        <w:pStyle w:val="Paragraphedeliste"/>
-        <w:numPr>
-          <w:ilvl w:val="0"/>
-          <w:numId w:val="2"/>
-        </w:numPr>
-        <w:jc w:val="both"/>
-      </w:pPr>
-      <w:r>
-        <w:t xml:space="preserve">Pour valider le déplacement des marqueurs bleus, on clique sur le bouton "Valider modification" situé dans le panneau en haut à droite. Cela a pour effet de transmettre les nouvelles positions </w:t>
-      </w:r>
-      <w:r>
-        <w:t>au serveur de base de données.</w:t>
-      </w:r>
-    </w:p>
-    <w:p>
-      <w:pPr>
         <w:pStyle w:val="Titre2"/>
       </w:pPr>
       <w:r>
-        <w:t>Capture d'écran de l'interface</w:t>
+        <w:t>Aperçu de l’interface</w:t>
       </w:r>
     </w:p>
     <w:p>
@@ -219,9 +188,9 @@
         </w:rPr>
         <w:drawing>
           <wp:inline distT="0" distB="0" distL="0" distR="0">
-            <wp:extent cx="6645910" cy="3738245"/>
-            <wp:effectExtent l="0" t="0" r="2540" b="0"/>
-            <wp:docPr id="1" name="Image 1"/>
+            <wp:extent cx="6645910" cy="4702810"/>
+            <wp:effectExtent l="0" t="0" r="2540" b="2540"/>
+            <wp:docPr id="2" name="Image 2"/>
             <wp:cNvGraphicFramePr>
               <a:graphicFrameLocks xmlns:a="http://schemas.openxmlformats.org/drawingml/2006/main" noChangeAspect="1"/>
             </wp:cNvGraphicFramePr>
@@ -229,7 +198,7 @@
               <a:graphicData uri="http://schemas.openxmlformats.org/drawingml/2006/picture">
                 <pic:pic xmlns:pic="http://schemas.openxmlformats.org/drawingml/2006/picture">
                   <pic:nvPicPr>
-                    <pic:cNvPr id="0" name="capture.png"/>
+                    <pic:cNvPr id="0" name="Capture.PNG"/>
                     <pic:cNvPicPr/>
                   </pic:nvPicPr>
                   <pic:blipFill>
@@ -247,7 +216,7 @@
                   <pic:spPr>
                     <a:xfrm>
                       <a:off x="0" y="0"/>
-                      <a:ext cx="6645910" cy="3738245"/>
+                      <a:ext cx="6645910" cy="4702810"/>
                     </a:xfrm>
                     <a:prstGeom prst="rect">
                       <a:avLst/>

</xml_diff>